<commit_message>
Minor changes to the presentation and documentation.
</commit_message>
<xml_diff>
--- a/docs/final_documentation/Documentation.docx
+++ b/docs/final_documentation/Documentation.docx
@@ -378,25 +378,73 @@
       </w:r>
       <w:proofErr w:type="spellEnd"/>
       <w:r>
-        <w:t xml:space="preserve"> Klasse übernimmt die Datenvorverarbeitung. Die Classification Klasse implementiert das austrainierte Netzwerk.</w:t>
-      </w:r>
-    </w:p>
-    <w:p>
-      <w:r>
-        <w:t>Die Datenvorverarbeitung hat zur Aufgabe basierend auf einem EKG Signal einen Feature Vektor zu generieren. Dieser kann im späteren Schritt dem Künstlichen Neuronalen Netzwerk als Input Vektor übergeben werden. Die Vorverarbeitu</w:t>
-      </w:r>
-      <w:r>
-        <w:t>n</w:t>
-      </w:r>
-      <w:r>
-        <w:t>g</w:t>
+        <w:t xml:space="preserve"> Klasse übernimmt die Datenvorverarbeitung. Die </w:t>
+      </w:r>
+      <w:proofErr w:type="spellStart"/>
+      <w:r>
+        <w:t>NerualNetwork</w:t>
+      </w:r>
+      <w:proofErr w:type="spellEnd"/>
+      <w:r>
+        <w:t xml:space="preserve"> Klasse implementiert das austrainierte Netzwerk.</w:t>
+      </w:r>
+      <w:r>
+        <w:t xml:space="preserve"> </w:t>
+      </w:r>
+      <w:r>
+        <w:t>Die Datenvorverarbeitung hat zur Aufgabe basierend auf einem EKG Signal einen Feature Vektor zu generieren. Dieser kann im späteren Schritt dem Künstlichen Neuronalen Netzwerk als Input Vektor übergeben werden</w:t>
+      </w:r>
+      <w:r>
+        <w:t>, damit dieser klassifiziert werden kann.</w:t>
+      </w:r>
+    </w:p>
+    <w:p>
+      <w:r>
+        <w:t xml:space="preserve">Die Vorverarbeitung hat eine </w:t>
+      </w:r>
+      <w:proofErr w:type="spellStart"/>
+      <w:r>
+        <w:t>public</w:t>
+      </w:r>
+      <w:proofErr w:type="spellEnd"/>
+      <w:r>
+        <w:t xml:space="preserve"> Methode </w:t>
+      </w:r>
+      <w:r>
+        <w:br/>
+      </w:r>
+      <w:proofErr w:type="spellStart"/>
+      <w:r>
+        <w:t>input_vector</w:t>
+      </w:r>
+      <w:proofErr w:type="spellEnd"/>
+      <w:r>
+        <w:t xml:space="preserve"> = </w:t>
+      </w:r>
+      <w:proofErr w:type="spellStart"/>
+      <w:r>
+        <w:t>generate_input_vector</w:t>
+      </w:r>
+      <w:proofErr w:type="spellEnd"/>
+      <w:r>
+        <w:t>(</w:t>
+      </w:r>
+      <w:proofErr w:type="spellStart"/>
+      <w:r>
+        <w:t>ecg_window</w:t>
+      </w:r>
+      <w:proofErr w:type="spellEnd"/>
+      <w:r>
+        <w:t>)</w:t>
+      </w:r>
+      <w:r>
+        <w:br/>
+        <w:t>.</w:t>
       </w:r>
       <w:bookmarkStart w:id="0" w:name="_GoBack"/>
       <w:bookmarkEnd w:id="0"/>
-      <w:r>
-        <w:t xml:space="preserve"> </w:t>
-      </w:r>
-    </w:p>
+    </w:p>
+    <w:p/>
     <w:sectPr>
       <w:pgSz w:w="11906" w:h="16838"/>
       <w:pgMar w:top="1417" w:right="1417" w:bottom="1134" w:left="1417" w:header="708" w:footer="708" w:gutter="0"/>

</xml_diff>